<commit_message>
Update Actividad 3 Representación de texto moderna Word Embeddings.docx
</commit_message>
<xml_diff>
--- a/Actividades/Actividad 3 Representación de texto moderna Word Embeddings/Actividad 3 Representación de texto moderna Word Embeddings.docx
+++ b/Actividades/Actividad 3 Representación de texto moderna Word Embeddings/Actividad 3 Representación de texto moderna Word Embeddings.docx
@@ -41,6 +41,24 @@
       <w:pPr>
         <w:pStyle w:val="Prrafodelista"/>
         <w:numPr>
+          <w:ilvl w:val="1"/>
+          <w:numId w:val="1"/>
+        </w:numPr>
+      </w:pPr>
+      <w:r>
+        <w:t>Técnica avanzada en representación de texto en lenguaje natural. R</w:t>
+      </w:r>
+      <w:r>
+        <w:t>epresentan palabras en un espacio vectorial de alta dimensión, donde palabras con significados similares están ubicadas cerca unas de otras</w:t>
+      </w:r>
+      <w:r>
+        <w:t xml:space="preserve">. </w:t>
+      </w:r>
+    </w:p>
+    <w:p>
+      <w:pPr>
+        <w:pStyle w:val="Prrafodelista"/>
+        <w:numPr>
           <w:ilvl w:val="0"/>
           <w:numId w:val="1"/>
         </w:numPr>
@@ -53,12 +71,35 @@
       <w:pPr>
         <w:pStyle w:val="Prrafodelista"/>
         <w:numPr>
+          <w:ilvl w:val="1"/>
+          <w:numId w:val="1"/>
+        </w:numPr>
+      </w:pPr>
+      <w:r>
+        <w:t xml:space="preserve">Podemos </w:t>
+      </w:r>
+      <w:proofErr w:type="spellStart"/>
+      <w:r>
+        <w:t>encodear</w:t>
+      </w:r>
+      <w:proofErr w:type="spellEnd"/>
+      <w:r>
+        <w:t xml:space="preserve"> información como Caracteres, Palabras, Oraciones, Párrafos y Documentos</w:t>
+      </w:r>
+    </w:p>
+    <w:p>
+      <w:pPr>
+        <w:pStyle w:val="Prrafodelista"/>
+        <w:numPr>
           <w:ilvl w:val="0"/>
           <w:numId w:val="1"/>
         </w:numPr>
       </w:pPr>
       <w:r>
-        <w:t xml:space="preserve">¿Qué elementos necesitamos para entrenar / utilizar un modelo de </w:t>
+        <w:t>¿Qué elementos necesitamos para entrenar / uti</w:t>
+      </w:r>
+      <w:r>
+        <w:t xml:space="preserve">lizar un modelo de </w:t>
       </w:r>
       <w:proofErr w:type="spellStart"/>
       <w:r>
@@ -66,7 +107,114 @@
       </w:r>
       <w:proofErr w:type="spellEnd"/>
       <w:r>
-        <w:t>? 4</w:t>
+        <w:t xml:space="preserve">? </w:t>
+      </w:r>
+    </w:p>
+    <w:p>
+      <w:pPr>
+        <w:pStyle w:val="Prrafodelista"/>
+        <w:numPr>
+          <w:ilvl w:val="1"/>
+          <w:numId w:val="1"/>
+        </w:numPr>
+      </w:pPr>
+      <w:r>
+        <w:t>Corpus de texto grande para entrenar</w:t>
+      </w:r>
+    </w:p>
+    <w:p>
+      <w:pPr>
+        <w:pStyle w:val="Prrafodelista"/>
+        <w:numPr>
+          <w:ilvl w:val="1"/>
+          <w:numId w:val="1"/>
+        </w:numPr>
+      </w:pPr>
+      <w:r>
+        <w:t xml:space="preserve">Modelo para el entrenamiento (word2vec, </w:t>
+      </w:r>
+      <w:proofErr w:type="spellStart"/>
+      <w:r>
+        <w:t>Glove</w:t>
+      </w:r>
+      <w:proofErr w:type="spellEnd"/>
+      <w:r>
+        <w:t xml:space="preserve">, </w:t>
+      </w:r>
+      <w:proofErr w:type="spellStart"/>
+      <w:r>
+        <w:t>FastText</w:t>
+      </w:r>
+      <w:proofErr w:type="spellEnd"/>
+      <w:r>
+        <w:t xml:space="preserve"> </w:t>
+      </w:r>
+      <w:proofErr w:type="spellStart"/>
+      <w:r>
+        <w:t>embeddings</w:t>
+      </w:r>
+      <w:proofErr w:type="spellEnd"/>
+      <w:r>
+        <w:t>)</w:t>
+      </w:r>
+    </w:p>
+    <w:p>
+      <w:pPr>
+        <w:pStyle w:val="Prrafodelista"/>
+        <w:numPr>
+          <w:ilvl w:val="1"/>
+          <w:numId w:val="1"/>
+        </w:numPr>
+      </w:pPr>
+      <w:proofErr w:type="spellStart"/>
+      <w:r>
+        <w:t>Window</w:t>
+      </w:r>
+      <w:proofErr w:type="spellEnd"/>
+      <w:r>
+        <w:t xml:space="preserve"> </w:t>
+      </w:r>
+      <w:proofErr w:type="spellStart"/>
+      <w:r>
+        <w:t>size</w:t>
+      </w:r>
+      <w:proofErr w:type="spellEnd"/>
+      <w:r>
+        <w:t>: ¿Cuántas palabras alrededor del objetivo para capturar el contexto?</w:t>
+      </w:r>
+    </w:p>
+    <w:p>
+      <w:pPr>
+        <w:pStyle w:val="Prrafodelista"/>
+        <w:numPr>
+          <w:ilvl w:val="1"/>
+          <w:numId w:val="1"/>
+        </w:numPr>
+      </w:pPr>
+      <w:proofErr w:type="spellStart"/>
+      <w:r>
+        <w:t>Dimensionalidad</w:t>
+      </w:r>
+      <w:proofErr w:type="spellEnd"/>
+      <w:r>
+        <w:t xml:space="preserve"> de los </w:t>
+      </w:r>
+      <w:proofErr w:type="spellStart"/>
+      <w:r>
+        <w:t>embeddings</w:t>
+      </w:r>
+      <w:proofErr w:type="spellEnd"/>
+    </w:p>
+    <w:p>
+      <w:pPr>
+        <w:pStyle w:val="Prrafodelista"/>
+        <w:numPr>
+          <w:ilvl w:val="1"/>
+          <w:numId w:val="1"/>
+        </w:numPr>
+      </w:pPr>
+      <w:r>
+        <w:t>Pre procesamiento de datos</w:t>
       </w:r>
     </w:p>
     <w:p>
@@ -96,6 +244,42 @@
       <w:pPr>
         <w:pStyle w:val="Prrafodelista"/>
         <w:numPr>
+          <w:ilvl w:val="1"/>
+          <w:numId w:val="1"/>
+        </w:numPr>
+      </w:pPr>
+      <w:proofErr w:type="spellStart"/>
+      <w:r>
+        <w:t>Cosine</w:t>
+      </w:r>
+      <w:proofErr w:type="spellEnd"/>
+      <w:r>
+        <w:t xml:space="preserve"> </w:t>
+      </w:r>
+      <w:proofErr w:type="spellStart"/>
+      <w:r>
+        <w:t>similarity</w:t>
+      </w:r>
+      <w:proofErr w:type="spellEnd"/>
+      <w:r>
+        <w:t xml:space="preserve">: </w:t>
+      </w:r>
+      <w:r>
+        <w:t xml:space="preserve">Mide el ángulo entre dos vectores en un espacio multidimensional, sin considerar la magnitud de los vectores. La similitud del coseno es especialmente útil para comparar </w:t>
+      </w:r>
+      <w:proofErr w:type="spellStart"/>
+      <w:r>
+        <w:t>embeddings</w:t>
+      </w:r>
+      <w:proofErr w:type="spellEnd"/>
+      <w:r>
+        <w:t xml:space="preserve"> porque se centra en la dirección de los vectores.</w:t>
+      </w:r>
+    </w:p>
+    <w:p>
+      <w:pPr>
+        <w:pStyle w:val="Prrafodelista"/>
+        <w:numPr>
           <w:ilvl w:val="0"/>
           <w:numId w:val="1"/>
         </w:numPr>
@@ -127,6 +311,103 @@
       <w:pPr>
         <w:pStyle w:val="Prrafodelista"/>
         <w:numPr>
+          <w:ilvl w:val="2"/>
+          <w:numId w:val="1"/>
+        </w:numPr>
+      </w:pPr>
+      <w:proofErr w:type="spellStart"/>
+      <w:r>
+        <w:t>Continuous</w:t>
+      </w:r>
+      <w:proofErr w:type="spellEnd"/>
+      <w:r>
+        <w:t xml:space="preserve"> bag of </w:t>
+      </w:r>
+      <w:proofErr w:type="spellStart"/>
+      <w:r>
+        <w:t>words</w:t>
+      </w:r>
+      <w:proofErr w:type="spellEnd"/>
+      <w:r>
+        <w:t xml:space="preserve">: </w:t>
+      </w:r>
+      <w:r>
+        <w:t>Predecir correctamente la palabra central, dado palabras de su contexto.</w:t>
+      </w:r>
+      <w:r>
+        <w:t xml:space="preserve"> </w:t>
+      </w:r>
+      <w:r>
+        <w:t xml:space="preserve">El </w:t>
+      </w:r>
+      <w:proofErr w:type="spellStart"/>
+      <w:r>
+        <w:t>Language</w:t>
+      </w:r>
+      <w:proofErr w:type="spellEnd"/>
+      <w:r>
+        <w:t xml:space="preserve"> </w:t>
+      </w:r>
+      <w:proofErr w:type="spellStart"/>
+      <w:r>
+        <w:t>model</w:t>
+      </w:r>
+      <w:proofErr w:type="spellEnd"/>
+      <w:r>
+        <w:t xml:space="preserve"> da probabilidades altas a oraciones buenas</w:t>
+      </w:r>
+      <w:r>
+        <w:t xml:space="preserve"> (sintáctica y semánticamente correctas)</w:t>
+      </w:r>
+      <w:r>
+        <w:t xml:space="preserve"> y probabilidades</w:t>
+      </w:r>
+      <w:r>
+        <w:t xml:space="preserve"> </w:t>
+      </w:r>
+      <w:r>
+        <w:t>bajas a las oraciones malas</w:t>
+      </w:r>
+      <w:r>
+        <w:t xml:space="preserve"> (sintáctica o semánticamente incorrectas)</w:t>
+      </w:r>
+      <w:r>
+        <w:t>.</w:t>
+      </w:r>
+    </w:p>
+    <w:p>
+      <w:pPr>
+        <w:pStyle w:val="Prrafodelista"/>
+        <w:numPr>
+          <w:ilvl w:val="2"/>
+          <w:numId w:val="1"/>
+        </w:numPr>
+      </w:pPr>
+      <w:proofErr w:type="spellStart"/>
+      <w:r>
+        <w:t>SkipGram</w:t>
+      </w:r>
+      <w:proofErr w:type="spellEnd"/>
+      <w:r>
+        <w:t xml:space="preserve">: </w:t>
+      </w:r>
+      <w:r>
+        <w:t>En este caso la tarea es predecir las palabras del</w:t>
+      </w:r>
+    </w:p>
+    <w:p>
+      <w:pPr>
+        <w:pStyle w:val="Prrafodelista"/>
+        <w:ind w:left="2160"/>
+      </w:pPr>
+      <w:r>
+        <w:t>contexto desde la palabra central.</w:t>
+      </w:r>
+    </w:p>
+    <w:p>
+      <w:pPr>
+        <w:pStyle w:val="Prrafodelista"/>
+        <w:numPr>
           <w:ilvl w:val="0"/>
           <w:numId w:val="1"/>
         </w:numPr>
@@ -142,6 +423,78 @@
       <w:pPr>
         <w:pStyle w:val="Prrafodelista"/>
         <w:numPr>
+          <w:ilvl w:val="1"/>
+          <w:numId w:val="1"/>
+        </w:numPr>
+      </w:pPr>
+      <w:r>
+        <w:t xml:space="preserve">Representación Densa: </w:t>
+      </w:r>
+      <w:r>
+        <w:t>Cada palabra se representa como un vector en un espacio de alta dimensión donde cada dimensión es un valor continuo. Estos vectores son densos, lo que significa que la mayoría de las dimensiones tienen valores distintos de cero.</w:t>
+      </w:r>
+    </w:p>
+    <w:p>
+      <w:pPr>
+        <w:pStyle w:val="Prrafodelista"/>
+        <w:numPr>
+          <w:ilvl w:val="1"/>
+          <w:numId w:val="1"/>
+        </w:numPr>
+      </w:pPr>
+      <w:r>
+        <w:t xml:space="preserve">Captura de semántica: </w:t>
+      </w:r>
+      <w:r>
+        <w:t xml:space="preserve">Los </w:t>
+      </w:r>
+      <w:proofErr w:type="spellStart"/>
+      <w:r>
+        <w:t>embeddings</w:t>
+      </w:r>
+      <w:proofErr w:type="spellEnd"/>
+      <w:r>
+        <w:t xml:space="preserve"> capturan relaciones semánticas entre palabras. Palabras con significados similares están cerca en el espacio vectorial.</w:t>
+      </w:r>
+    </w:p>
+    <w:p>
+      <w:pPr>
+        <w:pStyle w:val="Prrafodelista"/>
+        <w:numPr>
+          <w:ilvl w:val="1"/>
+          <w:numId w:val="1"/>
+        </w:numPr>
+      </w:pPr>
+      <w:r>
+        <w:t xml:space="preserve">Aprendizaje basado en contexto: </w:t>
+      </w:r>
+      <w:r>
+        <w:t xml:space="preserve">Los </w:t>
+      </w:r>
+      <w:proofErr w:type="spellStart"/>
+      <w:r>
+        <w:t>word</w:t>
+      </w:r>
+      <w:proofErr w:type="spellEnd"/>
+      <w:r>
+        <w:t xml:space="preserve"> </w:t>
+      </w:r>
+      <w:proofErr w:type="spellStart"/>
+      <w:r>
+        <w:t>embeddings</w:t>
+      </w:r>
+      <w:proofErr w:type="spellEnd"/>
+      <w:r>
+        <w:t xml:space="preserve"> se entrenan usando grandes corpus de texto y capturan el contexto en el que aparecen las palabras, lo que les permite aprender las relaciones entre pal</w:t>
+      </w:r>
+      <w:r>
+        <w:t xml:space="preserve">abras de manera más sofisticada </w:t>
+      </w:r>
+    </w:p>
+    <w:p>
+      <w:pPr>
+        <w:pStyle w:val="Prrafodelista"/>
+        <w:numPr>
           <w:ilvl w:val="0"/>
           <w:numId w:val="1"/>
         </w:numPr>
@@ -170,6 +523,658 @@
       </w:r>
     </w:p>
     <w:p>
+      <w:r>
+        <w:fldChar w:fldCharType="begin"/>
+      </w:r>
+      <w:r>
+        <w:instrText xml:space="preserve"> LINK Excel.Sheet.12 "Libro1" "Hoja1!F1C1:F10C3" \a \f 5 \h  \* MERGEFORMAT </w:instrText>
+      </w:r>
+      <w:r>
+        <w:fldChar w:fldCharType="separate"/>
+      </w:r>
+    </w:p>
+    <w:tbl>
+      <w:tblPr>
+        <w:tblStyle w:val="Tablaconcuadrcula"/>
+        <w:tblW w:w="8920" w:type="dxa"/>
+        <w:tblLook w:val="04A0" w:firstRow="1" w:lastRow="0" w:firstColumn="1" w:lastColumn="0" w:noHBand="0" w:noVBand="1"/>
+      </w:tblPr>
+      <w:tblGrid>
+        <w:gridCol w:w="3140"/>
+        <w:gridCol w:w="2560"/>
+        <w:gridCol w:w="3220"/>
+      </w:tblGrid>
+      <w:tr>
+        <w:trPr>
+          <w:divId w:val="446242663"/>
+          <w:trHeight w:val="300"/>
+        </w:trPr>
+        <w:tc>
+          <w:tcPr>
+            <w:tcW w:w="3140" w:type="dxa"/>
+            <w:hideMark/>
+          </w:tcPr>
+          <w:p>
+            <w:pPr>
+              <w:rPr>
+                <w:b/>
+                <w:bCs/>
+              </w:rPr>
+            </w:pPr>
+            <w:r>
+              <w:rPr>
+                <w:b/>
+                <w:bCs/>
+              </w:rPr>
+              <w:t>Característica</w:t>
+            </w:r>
+          </w:p>
+        </w:tc>
+        <w:tc>
+          <w:tcPr>
+            <w:tcW w:w="2560" w:type="dxa"/>
+            <w:hideMark/>
+          </w:tcPr>
+          <w:p>
+            <w:pPr>
+              <w:rPr>
+                <w:b/>
+                <w:bCs/>
+              </w:rPr>
+            </w:pPr>
+            <w:r>
+              <w:rPr>
+                <w:b/>
+                <w:bCs/>
+              </w:rPr>
+              <w:t xml:space="preserve">Word </w:t>
+            </w:r>
+            <w:proofErr w:type="spellStart"/>
+            <w:r>
+              <w:rPr>
+                <w:b/>
+                <w:bCs/>
+              </w:rPr>
+              <w:t>Vectorization</w:t>
+            </w:r>
+            <w:proofErr w:type="spellEnd"/>
+          </w:p>
+        </w:tc>
+        <w:tc>
+          <w:tcPr>
+            <w:tcW w:w="3220" w:type="dxa"/>
+            <w:hideMark/>
+          </w:tcPr>
+          <w:p>
+            <w:pPr>
+              <w:rPr>
+                <w:b/>
+                <w:bCs/>
+              </w:rPr>
+            </w:pPr>
+            <w:r>
+              <w:rPr>
+                <w:b/>
+                <w:bCs/>
+              </w:rPr>
+              <w:t xml:space="preserve">Word </w:t>
+            </w:r>
+            <w:proofErr w:type="spellStart"/>
+            <w:r>
+              <w:rPr>
+                <w:b/>
+                <w:bCs/>
+              </w:rPr>
+              <w:t>Embeddings</w:t>
+            </w:r>
+            <w:proofErr w:type="spellEnd"/>
+          </w:p>
+        </w:tc>
+      </w:tr>
+      <w:tr>
+        <w:trPr>
+          <w:divId w:val="446242663"/>
+          <w:trHeight w:val="900"/>
+        </w:trPr>
+        <w:tc>
+          <w:tcPr>
+            <w:tcW w:w="3140" w:type="dxa"/>
+            <w:hideMark/>
+          </w:tcPr>
+          <w:p>
+            <w:pPr>
+              <w:rPr>
+                <w:b/>
+                <w:bCs/>
+              </w:rPr>
+            </w:pPr>
+            <w:r>
+              <w:rPr>
+                <w:b/>
+                <w:bCs/>
+              </w:rPr>
+              <w:lastRenderedPageBreak/>
+              <w:t>Representación del Texto</w:t>
+            </w:r>
+          </w:p>
+        </w:tc>
+        <w:tc>
+          <w:tcPr>
+            <w:tcW w:w="2560" w:type="dxa"/>
+            <w:hideMark/>
+          </w:tcPr>
+          <w:p>
+            <w:r>
+              <w:t>Vectores dispersos (</w:t>
+            </w:r>
+            <w:proofErr w:type="spellStart"/>
+            <w:r>
+              <w:t>One</w:t>
+            </w:r>
+            <w:proofErr w:type="spellEnd"/>
+            <w:r>
+              <w:t xml:space="preserve"> Hot, </w:t>
+            </w:r>
+            <w:proofErr w:type="spellStart"/>
+            <w:r>
+              <w:t>BoW</w:t>
+            </w:r>
+            <w:proofErr w:type="spellEnd"/>
+            <w:r>
+              <w:t>, TF-IDF, etc.)</w:t>
+            </w:r>
+          </w:p>
+        </w:tc>
+        <w:tc>
+          <w:tcPr>
+            <w:tcW w:w="3220" w:type="dxa"/>
+            <w:hideMark/>
+          </w:tcPr>
+          <w:p>
+            <w:r>
+              <w:t>Vectores densos</w:t>
+            </w:r>
+          </w:p>
+        </w:tc>
+      </w:tr>
+      <w:tr>
+        <w:trPr>
+          <w:divId w:val="446242663"/>
+          <w:trHeight w:val="1200"/>
+        </w:trPr>
+        <w:tc>
+          <w:tcPr>
+            <w:tcW w:w="3140" w:type="dxa"/>
+            <w:hideMark/>
+          </w:tcPr>
+          <w:p>
+            <w:pPr>
+              <w:rPr>
+                <w:b/>
+                <w:bCs/>
+              </w:rPr>
+            </w:pPr>
+            <w:r>
+              <w:rPr>
+                <w:b/>
+                <w:bCs/>
+              </w:rPr>
+              <w:t>Tamaño de los Vectores</w:t>
+            </w:r>
+          </w:p>
+        </w:tc>
+        <w:tc>
+          <w:tcPr>
+            <w:tcW w:w="2560" w:type="dxa"/>
+            <w:hideMark/>
+          </w:tcPr>
+          <w:p>
+            <w:r>
+              <w:t>Dependiente del tamaño del vocabulario (puede ser muy grande)</w:t>
+            </w:r>
+          </w:p>
+        </w:tc>
+        <w:tc>
+          <w:tcPr>
+            <w:tcW w:w="3220" w:type="dxa"/>
+            <w:hideMark/>
+          </w:tcPr>
+          <w:p>
+            <w:r>
+              <w:t>Fijo y bajo, independientemente del tamaño del vocabulario</w:t>
+            </w:r>
+          </w:p>
+        </w:tc>
+      </w:tr>
+      <w:tr>
+        <w:trPr>
+          <w:divId w:val="446242663"/>
+          <w:trHeight w:val="900"/>
+        </w:trPr>
+        <w:tc>
+          <w:tcPr>
+            <w:tcW w:w="3140" w:type="dxa"/>
+            <w:hideMark/>
+          </w:tcPr>
+          <w:p>
+            <w:pPr>
+              <w:rPr>
+                <w:b/>
+                <w:bCs/>
+              </w:rPr>
+            </w:pPr>
+            <w:proofErr w:type="spellStart"/>
+            <w:r>
+              <w:rPr>
+                <w:b/>
+                <w:bCs/>
+              </w:rPr>
+              <w:t>Sparsity</w:t>
+            </w:r>
+            <w:proofErr w:type="spellEnd"/>
+            <w:r>
+              <w:rPr>
+                <w:b/>
+                <w:bCs/>
+              </w:rPr>
+              <w:t xml:space="preserve"> (Dispersión)</w:t>
+            </w:r>
+          </w:p>
+        </w:tc>
+        <w:tc>
+          <w:tcPr>
+            <w:tcW w:w="2560" w:type="dxa"/>
+            <w:hideMark/>
+          </w:tcPr>
+          <w:p>
+            <w:r>
+              <w:t>Alta, la mayoría de las dimensiones son cero</w:t>
+            </w:r>
+          </w:p>
+        </w:tc>
+        <w:tc>
+          <w:tcPr>
+            <w:tcW w:w="3220" w:type="dxa"/>
+            <w:hideMark/>
+          </w:tcPr>
+          <w:p>
+            <w:r>
+              <w:t>Baja, la mayoría de las dimensiones tienen valores distintos de cero</w:t>
+            </w:r>
+          </w:p>
+        </w:tc>
+      </w:tr>
+      <w:tr>
+        <w:trPr>
+          <w:divId w:val="446242663"/>
+          <w:trHeight w:val="1200"/>
+        </w:trPr>
+        <w:tc>
+          <w:tcPr>
+            <w:tcW w:w="3140" w:type="dxa"/>
+            <w:hideMark/>
+          </w:tcPr>
+          <w:p>
+            <w:pPr>
+              <w:rPr>
+                <w:b/>
+                <w:bCs/>
+              </w:rPr>
+            </w:pPr>
+            <w:r>
+              <w:rPr>
+                <w:b/>
+                <w:bCs/>
+              </w:rPr>
+              <w:t xml:space="preserve">Captura de </w:t>
+            </w:r>
+            <w:proofErr w:type="spellStart"/>
+            <w:r>
+              <w:rPr>
+                <w:b/>
+                <w:bCs/>
+              </w:rPr>
+              <w:t>Similaridad</w:t>
+            </w:r>
+            <w:proofErr w:type="spellEnd"/>
+          </w:p>
+        </w:tc>
+        <w:tc>
+          <w:tcPr>
+            <w:tcW w:w="2560" w:type="dxa"/>
+            <w:hideMark/>
+          </w:tcPr>
+          <w:p>
+            <w:r>
+              <w:t>No captura similitud semántica entre palabras</w:t>
+            </w:r>
+          </w:p>
+        </w:tc>
+        <w:tc>
+          <w:tcPr>
+            <w:tcW w:w="3220" w:type="dxa"/>
+            <w:hideMark/>
+          </w:tcPr>
+          <w:p>
+            <w:r>
+              <w:t>Sí captura similitud semántica entre palabras (palabras similares tienen vectores cercanos)</w:t>
+            </w:r>
+          </w:p>
+        </w:tc>
+      </w:tr>
+      <w:tr>
+        <w:trPr>
+          <w:divId w:val="446242663"/>
+          <w:trHeight w:val="900"/>
+        </w:trPr>
+        <w:tc>
+          <w:tcPr>
+            <w:tcW w:w="3140" w:type="dxa"/>
+            <w:hideMark/>
+          </w:tcPr>
+          <w:p>
+            <w:pPr>
+              <w:rPr>
+                <w:b/>
+                <w:bCs/>
+              </w:rPr>
+            </w:pPr>
+            <w:r>
+              <w:rPr>
+                <w:b/>
+                <w:bCs/>
+              </w:rPr>
+              <w:t>Contexto</w:t>
+            </w:r>
+          </w:p>
+        </w:tc>
+        <w:tc>
+          <w:tcPr>
+            <w:tcW w:w="2560" w:type="dxa"/>
+            <w:hideMark/>
+          </w:tcPr>
+          <w:p>
+            <w:r>
+              <w:t>No captura el contexto en que aparecen las palabras</w:t>
+            </w:r>
+          </w:p>
+        </w:tc>
+        <w:tc>
+          <w:tcPr>
+            <w:tcW w:w="3220" w:type="dxa"/>
+            <w:hideMark/>
+          </w:tcPr>
+          <w:p>
+            <w:r>
+              <w:t xml:space="preserve">Sí captura el contexto en que aparecen las palabras (basado en </w:t>
+            </w:r>
+            <w:proofErr w:type="spellStart"/>
+            <w:r>
+              <w:t>co</w:t>
+            </w:r>
+            <w:proofErr w:type="spellEnd"/>
+            <w:r>
+              <w:t>-ocurrencias)</w:t>
+            </w:r>
+          </w:p>
+        </w:tc>
+      </w:tr>
+      <w:tr>
+        <w:trPr>
+          <w:divId w:val="446242663"/>
+          <w:trHeight w:val="1200"/>
+        </w:trPr>
+        <w:tc>
+          <w:tcPr>
+            <w:tcW w:w="3140" w:type="dxa"/>
+            <w:hideMark/>
+          </w:tcPr>
+          <w:p>
+            <w:pPr>
+              <w:rPr>
+                <w:b/>
+                <w:bCs/>
+              </w:rPr>
+            </w:pPr>
+            <w:r>
+              <w:rPr>
+                <w:b/>
+                <w:bCs/>
+              </w:rPr>
+              <w:t>OOV (</w:t>
+            </w:r>
+            <w:proofErr w:type="spellStart"/>
+            <w:r>
+              <w:rPr>
+                <w:b/>
+                <w:bCs/>
+              </w:rPr>
+              <w:t>Out</w:t>
+            </w:r>
+            <w:proofErr w:type="spellEnd"/>
+            <w:r>
+              <w:rPr>
+                <w:b/>
+                <w:bCs/>
+              </w:rPr>
+              <w:t xml:space="preserve"> of </w:t>
+            </w:r>
+            <w:proofErr w:type="spellStart"/>
+            <w:r>
+              <w:rPr>
+                <w:b/>
+                <w:bCs/>
+              </w:rPr>
+              <w:t>Vocabulary</w:t>
+            </w:r>
+            <w:proofErr w:type="spellEnd"/>
+            <w:r>
+              <w:rPr>
+                <w:b/>
+                <w:bCs/>
+              </w:rPr>
+              <w:t>)</w:t>
+            </w:r>
+          </w:p>
+        </w:tc>
+        <w:tc>
+          <w:tcPr>
+            <w:tcW w:w="2560" w:type="dxa"/>
+            <w:hideMark/>
+          </w:tcPr>
+          <w:p>
+            <w:r>
+              <w:t>Problemas significativos con palabras fuera del vocabulario</w:t>
+            </w:r>
+          </w:p>
+        </w:tc>
+        <w:tc>
+          <w:tcPr>
+            <w:tcW w:w="3220" w:type="dxa"/>
+            <w:hideMark/>
+          </w:tcPr>
+          <w:p>
+            <w:r>
+              <w:t xml:space="preserve">Mejores manejos de OOV, especialmente con modelos como </w:t>
+            </w:r>
+            <w:proofErr w:type="spellStart"/>
+            <w:r>
+              <w:t>FastText</w:t>
+            </w:r>
+            <w:proofErr w:type="spellEnd"/>
+            <w:r>
+              <w:t xml:space="preserve"> que usan </w:t>
+            </w:r>
+            <w:proofErr w:type="spellStart"/>
+            <w:r>
+              <w:t>subpalabras</w:t>
+            </w:r>
+            <w:proofErr w:type="spellEnd"/>
+          </w:p>
+        </w:tc>
+      </w:tr>
+      <w:tr>
+        <w:trPr>
+          <w:divId w:val="446242663"/>
+          <w:trHeight w:val="1200"/>
+        </w:trPr>
+        <w:tc>
+          <w:tcPr>
+            <w:tcW w:w="3140" w:type="dxa"/>
+            <w:hideMark/>
+          </w:tcPr>
+          <w:p>
+            <w:pPr>
+              <w:rPr>
+                <w:b/>
+                <w:bCs/>
+              </w:rPr>
+            </w:pPr>
+            <w:r>
+              <w:rPr>
+                <w:b/>
+                <w:bCs/>
+              </w:rPr>
+              <w:t>Normalización</w:t>
+            </w:r>
+          </w:p>
+        </w:tc>
+        <w:tc>
+          <w:tcPr>
+            <w:tcW w:w="2560" w:type="dxa"/>
+            <w:hideMark/>
+          </w:tcPr>
+          <w:p>
+            <w:r>
+              <w:t>Requiere técnicas como TF-IDF para ponderar la importancia de las palabras</w:t>
+            </w:r>
+          </w:p>
+        </w:tc>
+        <w:tc>
+          <w:tcPr>
+            <w:tcW w:w="3220" w:type="dxa"/>
+            <w:hideMark/>
+          </w:tcPr>
+          <w:p>
+            <w:r>
+              <w:t xml:space="preserve">No requiere normalización adicional, los </w:t>
+            </w:r>
+            <w:proofErr w:type="spellStart"/>
+            <w:r>
+              <w:t>embeddings</w:t>
+            </w:r>
+            <w:proofErr w:type="spellEnd"/>
+            <w:r>
+              <w:t xml:space="preserve"> se entrenan para ser significativos</w:t>
+            </w:r>
+          </w:p>
+        </w:tc>
+      </w:tr>
+      <w:tr>
+        <w:trPr>
+          <w:divId w:val="446242663"/>
+          <w:trHeight w:val="1500"/>
+        </w:trPr>
+        <w:tc>
+          <w:tcPr>
+            <w:tcW w:w="3140" w:type="dxa"/>
+            <w:hideMark/>
+          </w:tcPr>
+          <w:p>
+            <w:pPr>
+              <w:rPr>
+                <w:b/>
+                <w:bCs/>
+              </w:rPr>
+            </w:pPr>
+            <w:r>
+              <w:rPr>
+                <w:b/>
+                <w:bCs/>
+              </w:rPr>
+              <w:t>Ventajas</w:t>
+            </w:r>
+          </w:p>
+        </w:tc>
+        <w:tc>
+          <w:tcPr>
+            <w:tcW w:w="2560" w:type="dxa"/>
+            <w:hideMark/>
+          </w:tcPr>
+          <w:p>
+            <w:r>
+              <w:t>Simplicidad, fácil de implementar, interpretable, no requiere grandes corpus de entrenamiento</w:t>
+            </w:r>
+          </w:p>
+        </w:tc>
+        <w:tc>
+          <w:tcPr>
+            <w:tcW w:w="3220" w:type="dxa"/>
+            <w:hideMark/>
+          </w:tcPr>
+          <w:p>
+            <w:r>
+              <w:t>Captura relaciones semánticas, eficiente en espacio, transferible a diferentes tareas</w:t>
+            </w:r>
+          </w:p>
+        </w:tc>
+      </w:tr>
+      <w:tr>
+        <w:trPr>
+          <w:divId w:val="446242663"/>
+          <w:trHeight w:val="1200"/>
+        </w:trPr>
+        <w:tc>
+          <w:tcPr>
+            <w:tcW w:w="3140" w:type="dxa"/>
+            <w:hideMark/>
+          </w:tcPr>
+          <w:p>
+            <w:pPr>
+              <w:rPr>
+                <w:b/>
+                <w:bCs/>
+              </w:rPr>
+            </w:pPr>
+            <w:r>
+              <w:rPr>
+                <w:b/>
+                <w:bCs/>
+              </w:rPr>
+              <w:t>Desventajas</w:t>
+            </w:r>
+          </w:p>
+        </w:tc>
+        <w:tc>
+          <w:tcPr>
+            <w:tcW w:w="2560" w:type="dxa"/>
+            <w:hideMark/>
+          </w:tcPr>
+          <w:p>
+            <w:r>
+              <w:t>Vectores grandes y dispersos, no captura similitudes semánticas, ineficiente en espacio</w:t>
+            </w:r>
+          </w:p>
+        </w:tc>
+        <w:tc>
+          <w:tcPr>
+            <w:tcW w:w="3220" w:type="dxa"/>
+            <w:hideMark/>
+          </w:tcPr>
+          <w:p>
+            <w:r>
+              <w:t>Requiere entrenamiento en grandes corpus, puede ser difícil de interpretar</w:t>
+            </w:r>
+          </w:p>
+        </w:tc>
+      </w:tr>
+    </w:tbl>
+    <w:p>
+      <w:r>
+        <w:fldChar w:fldCharType="end"/>
+      </w:r>
+    </w:p>
+    <w:p>
       <w:pPr>
         <w:pStyle w:val="Prrafodelista"/>
         <w:numPr>
@@ -199,6 +1204,1205 @@
     </w:p>
     <w:p>
       <w:r>
+        <w:fldChar w:fldCharType="begin"/>
+      </w:r>
+      <w:r>
+        <w:instrText xml:space="preserve"> LINK Excel.Sheet.12 "Libro1" "Hoja2!F1C1:F14C5" \a \f 5 \h  \* MERGEFORMAT </w:instrText>
+      </w:r>
+      <w:r>
+        <w:fldChar w:fldCharType="separate"/>
+      </w:r>
+    </w:p>
+    <w:tbl>
+      <w:tblPr>
+        <w:tblStyle w:val="Tablaconcuadrcula"/>
+        <w:tblW w:w="8600" w:type="dxa"/>
+        <w:tblLook w:val="04A0" w:firstRow="1" w:lastRow="0" w:firstColumn="1" w:lastColumn="0" w:noHBand="0" w:noVBand="1"/>
+      </w:tblPr>
+      <w:tblGrid>
+        <w:gridCol w:w="1977"/>
+        <w:gridCol w:w="1904"/>
+        <w:gridCol w:w="1904"/>
+        <w:gridCol w:w="1831"/>
+        <w:gridCol w:w="2247"/>
+      </w:tblGrid>
+      <w:tr>
+        <w:trPr>
+          <w:trHeight w:val="600"/>
+        </w:trPr>
+        <w:tc>
+          <w:tcPr>
+            <w:tcW w:w="1829" w:type="dxa"/>
+            <w:hideMark/>
+          </w:tcPr>
+          <w:p>
+            <w:pPr>
+              <w:rPr>
+                <w:b/>
+                <w:bCs/>
+              </w:rPr>
+            </w:pPr>
+            <w:r>
+              <w:rPr>
+                <w:b/>
+                <w:bCs/>
+              </w:rPr>
+              <w:t>Característica</w:t>
+            </w:r>
+          </w:p>
+        </w:tc>
+        <w:tc>
+          <w:tcPr>
+            <w:tcW w:w="1624" w:type="dxa"/>
+            <w:hideMark/>
+          </w:tcPr>
+          <w:p>
+            <w:pPr>
+              <w:rPr>
+                <w:b/>
+                <w:bCs/>
+              </w:rPr>
+            </w:pPr>
+            <w:r>
+              <w:rPr>
+                <w:b/>
+                <w:bCs/>
+              </w:rPr>
+              <w:t>Word2Vec</w:t>
+            </w:r>
+          </w:p>
+        </w:tc>
+        <w:tc>
+          <w:tcPr>
+            <w:tcW w:w="1593" w:type="dxa"/>
+            <w:hideMark/>
+          </w:tcPr>
+          <w:p>
+            <w:pPr>
+              <w:rPr>
+                <w:b/>
+                <w:bCs/>
+              </w:rPr>
+            </w:pPr>
+            <w:r>
+              <w:rPr>
+                <w:b/>
+                <w:bCs/>
+              </w:rPr>
+              <w:t>Doc2Vec</w:t>
+            </w:r>
+          </w:p>
+        </w:tc>
+        <w:tc>
+          <w:tcPr>
+            <w:tcW w:w="1622" w:type="dxa"/>
+            <w:hideMark/>
+          </w:tcPr>
+          <w:p>
+            <w:pPr>
+              <w:rPr>
+                <w:b/>
+                <w:bCs/>
+              </w:rPr>
+            </w:pPr>
+            <w:proofErr w:type="spellStart"/>
+            <w:r>
+              <w:rPr>
+                <w:b/>
+                <w:bCs/>
+              </w:rPr>
+              <w:t>GloVe</w:t>
+            </w:r>
+            <w:proofErr w:type="spellEnd"/>
+          </w:p>
+        </w:tc>
+        <w:tc>
+          <w:tcPr>
+            <w:tcW w:w="1932" w:type="dxa"/>
+            <w:hideMark/>
+          </w:tcPr>
+          <w:p>
+            <w:pPr>
+              <w:rPr>
+                <w:b/>
+                <w:bCs/>
+              </w:rPr>
+            </w:pPr>
+            <w:proofErr w:type="spellStart"/>
+            <w:r>
+              <w:rPr>
+                <w:b/>
+                <w:bCs/>
+              </w:rPr>
+              <w:t>FastText</w:t>
+            </w:r>
+            <w:proofErr w:type="spellEnd"/>
+          </w:p>
+        </w:tc>
+      </w:tr>
+      <w:tr>
+        <w:trPr>
+          <w:trHeight w:val="1800"/>
+        </w:trPr>
+        <w:tc>
+          <w:tcPr>
+            <w:tcW w:w="1829" w:type="dxa"/>
+            <w:hideMark/>
+          </w:tcPr>
+          <w:p>
+            <w:pPr>
+              <w:rPr>
+                <w:b/>
+                <w:bCs/>
+              </w:rPr>
+            </w:pPr>
+            <w:r>
+              <w:rPr>
+                <w:b/>
+                <w:bCs/>
+              </w:rPr>
+              <w:lastRenderedPageBreak/>
+              <w:t>Descripción</w:t>
+            </w:r>
+          </w:p>
+        </w:tc>
+        <w:tc>
+          <w:tcPr>
+            <w:tcW w:w="1624" w:type="dxa"/>
+            <w:hideMark/>
+          </w:tcPr>
+          <w:p>
+            <w:r>
+              <w:t>Modelo para aprender representaciones vectoriales de palabras</w:t>
+            </w:r>
+          </w:p>
+        </w:tc>
+        <w:tc>
+          <w:tcPr>
+            <w:tcW w:w="1593" w:type="dxa"/>
+            <w:hideMark/>
+          </w:tcPr>
+          <w:p>
+            <w:r>
+              <w:t>Extensión de Word2Vec para aprender representaciones de documentos</w:t>
+            </w:r>
+          </w:p>
+        </w:tc>
+        <w:tc>
+          <w:tcPr>
+            <w:tcW w:w="1622" w:type="dxa"/>
+            <w:hideMark/>
+          </w:tcPr>
+          <w:p>
+            <w:r>
+              <w:t>Modelo basado en descomposición matricial para representar palabras</w:t>
+            </w:r>
+          </w:p>
+        </w:tc>
+        <w:tc>
+          <w:tcPr>
+            <w:tcW w:w="1932" w:type="dxa"/>
+            <w:hideMark/>
+          </w:tcPr>
+          <w:p>
+            <w:r>
+              <w:t xml:space="preserve">Modelo que mejora Word2Vec al usar </w:t>
+            </w:r>
+            <w:proofErr w:type="spellStart"/>
+            <w:r>
+              <w:t>subpalabras</w:t>
+            </w:r>
+            <w:proofErr w:type="spellEnd"/>
+            <w:r>
+              <w:t xml:space="preserve"> y morfología</w:t>
+            </w:r>
+          </w:p>
+        </w:tc>
+      </w:tr>
+      <w:tr>
+        <w:trPr>
+          <w:trHeight w:val="1200"/>
+        </w:trPr>
+        <w:tc>
+          <w:tcPr>
+            <w:tcW w:w="1829" w:type="dxa"/>
+            <w:hideMark/>
+          </w:tcPr>
+          <w:p>
+            <w:pPr>
+              <w:rPr>
+                <w:b/>
+                <w:bCs/>
+              </w:rPr>
+            </w:pPr>
+            <w:r>
+              <w:rPr>
+                <w:b/>
+                <w:bCs/>
+              </w:rPr>
+              <w:t>Tipo de Representación</w:t>
+            </w:r>
+          </w:p>
+        </w:tc>
+        <w:tc>
+          <w:tcPr>
+            <w:tcW w:w="1624" w:type="dxa"/>
+            <w:hideMark/>
+          </w:tcPr>
+          <w:p>
+            <w:r>
+              <w:t>Vectores densos para palabras</w:t>
+            </w:r>
+          </w:p>
+        </w:tc>
+        <w:tc>
+          <w:tcPr>
+            <w:tcW w:w="1593" w:type="dxa"/>
+            <w:hideMark/>
+          </w:tcPr>
+          <w:p>
+            <w:r>
+              <w:t>Vectores densos para palabras y documentos</w:t>
+            </w:r>
+          </w:p>
+        </w:tc>
+        <w:tc>
+          <w:tcPr>
+            <w:tcW w:w="1622" w:type="dxa"/>
+            <w:hideMark/>
+          </w:tcPr>
+          <w:p>
+            <w:r>
+              <w:t>Vectores densos para palabras</w:t>
+            </w:r>
+          </w:p>
+        </w:tc>
+        <w:tc>
+          <w:tcPr>
+            <w:tcW w:w="1932" w:type="dxa"/>
+            <w:hideMark/>
+          </w:tcPr>
+          <w:p>
+            <w:r>
+              <w:t xml:space="preserve">Vectores densos para palabras (incluye </w:t>
+            </w:r>
+            <w:proofErr w:type="spellStart"/>
+            <w:r>
+              <w:t>subpalabras</w:t>
+            </w:r>
+            <w:proofErr w:type="spellEnd"/>
+            <w:r>
+              <w:t>)</w:t>
+            </w:r>
+          </w:p>
+        </w:tc>
+      </w:tr>
+      <w:tr>
+        <w:trPr>
+          <w:trHeight w:val="1500"/>
+        </w:trPr>
+        <w:tc>
+          <w:tcPr>
+            <w:tcW w:w="1829" w:type="dxa"/>
+            <w:hideMark/>
+          </w:tcPr>
+          <w:p>
+            <w:pPr>
+              <w:rPr>
+                <w:b/>
+                <w:bCs/>
+              </w:rPr>
+            </w:pPr>
+            <w:proofErr w:type="spellStart"/>
+            <w:r>
+              <w:rPr>
+                <w:b/>
+                <w:bCs/>
+              </w:rPr>
+              <w:t>Dimensionalidad</w:t>
+            </w:r>
+            <w:proofErr w:type="spellEnd"/>
+          </w:p>
+        </w:tc>
+        <w:tc>
+          <w:tcPr>
+            <w:tcW w:w="1624" w:type="dxa"/>
+            <w:hideMark/>
+          </w:tcPr>
+          <w:p>
+            <w:r>
+              <w:t>Fija y baja (generalmente 100-300 dimensiones)</w:t>
+            </w:r>
+          </w:p>
+        </w:tc>
+        <w:tc>
+          <w:tcPr>
+            <w:tcW w:w="1593" w:type="dxa"/>
+            <w:hideMark/>
+          </w:tcPr>
+          <w:p>
+            <w:r>
+              <w:t>Fija y baja (similar a Word2Vec, pero incluye documentos)</w:t>
+            </w:r>
+          </w:p>
+        </w:tc>
+        <w:tc>
+          <w:tcPr>
+            <w:tcW w:w="1622" w:type="dxa"/>
+            <w:hideMark/>
+          </w:tcPr>
+          <w:p>
+            <w:r>
+              <w:t>Fija y baja (generalmente 100-300 dimensiones)</w:t>
+            </w:r>
+          </w:p>
+        </w:tc>
+        <w:tc>
+          <w:tcPr>
+            <w:tcW w:w="1932" w:type="dxa"/>
+            <w:hideMark/>
+          </w:tcPr>
+          <w:p>
+            <w:r>
+              <w:t>Fija y baja (generalmente 100-300 dimensiones)</w:t>
+            </w:r>
+          </w:p>
+        </w:tc>
+      </w:tr>
+      <w:tr>
+        <w:trPr>
+          <w:trHeight w:val="1800"/>
+        </w:trPr>
+        <w:tc>
+          <w:tcPr>
+            <w:tcW w:w="1829" w:type="dxa"/>
+            <w:hideMark/>
+          </w:tcPr>
+          <w:p>
+            <w:pPr>
+              <w:rPr>
+                <w:b/>
+                <w:bCs/>
+              </w:rPr>
+            </w:pPr>
+            <w:r>
+              <w:rPr>
+                <w:b/>
+                <w:bCs/>
+              </w:rPr>
+              <w:t>Técnica de Entrenamiento</w:t>
+            </w:r>
+          </w:p>
+        </w:tc>
+        <w:tc>
+          <w:tcPr>
+            <w:tcW w:w="1624" w:type="dxa"/>
+            <w:hideMark/>
+          </w:tcPr>
+          <w:p>
+            <w:r>
+              <w:t>CBOW (</w:t>
+            </w:r>
+            <w:proofErr w:type="spellStart"/>
+            <w:r>
+              <w:t>Continuous</w:t>
+            </w:r>
+            <w:proofErr w:type="spellEnd"/>
+            <w:r>
+              <w:t xml:space="preserve"> Bag of </w:t>
+            </w:r>
+            <w:proofErr w:type="spellStart"/>
+            <w:r>
+              <w:t>Words</w:t>
+            </w:r>
+            <w:proofErr w:type="spellEnd"/>
+            <w:r>
+              <w:t xml:space="preserve">) y </w:t>
+            </w:r>
+            <w:proofErr w:type="spellStart"/>
+            <w:r>
+              <w:t>Skip</w:t>
+            </w:r>
+            <w:proofErr w:type="spellEnd"/>
+            <w:r>
+              <w:t>-Gram</w:t>
+            </w:r>
+          </w:p>
+        </w:tc>
+        <w:tc>
+          <w:tcPr>
+            <w:tcW w:w="1593" w:type="dxa"/>
+            <w:hideMark/>
+          </w:tcPr>
+          <w:p>
+            <w:r>
+              <w:t>Similar a Word2Vec, con enfoque adicional en etiquetas de documentos</w:t>
+            </w:r>
+          </w:p>
+        </w:tc>
+        <w:tc>
+          <w:tcPr>
+            <w:tcW w:w="1622" w:type="dxa"/>
+            <w:hideMark/>
+          </w:tcPr>
+          <w:p>
+            <w:r>
+              <w:t xml:space="preserve">Descomposición matricial basada en </w:t>
+            </w:r>
+            <w:proofErr w:type="spellStart"/>
+            <w:r>
+              <w:t>co</w:t>
+            </w:r>
+            <w:proofErr w:type="spellEnd"/>
+            <w:r>
+              <w:t>-ocurrencias</w:t>
+            </w:r>
+          </w:p>
+        </w:tc>
+        <w:tc>
+          <w:tcPr>
+            <w:tcW w:w="1932" w:type="dxa"/>
+            <w:hideMark/>
+          </w:tcPr>
+          <w:p>
+            <w:proofErr w:type="spellStart"/>
+            <w:r>
+              <w:t>Skip</w:t>
+            </w:r>
+            <w:proofErr w:type="spellEnd"/>
+            <w:r>
+              <w:t xml:space="preserve">-Gram, similar a Word2Vec, pero considerando </w:t>
+            </w:r>
+            <w:proofErr w:type="spellStart"/>
+            <w:r>
+              <w:t>subpalabras</w:t>
+            </w:r>
+            <w:proofErr w:type="spellEnd"/>
+          </w:p>
+        </w:tc>
+      </w:tr>
+      <w:tr>
+        <w:trPr>
+          <w:trHeight w:val="1800"/>
+        </w:trPr>
+        <w:tc>
+          <w:tcPr>
+            <w:tcW w:w="1829" w:type="dxa"/>
+            <w:hideMark/>
+          </w:tcPr>
+          <w:p>
+            <w:pPr>
+              <w:rPr>
+                <w:b/>
+                <w:bCs/>
+              </w:rPr>
+            </w:pPr>
+            <w:r>
+              <w:rPr>
+                <w:b/>
+                <w:bCs/>
+              </w:rPr>
+              <w:t>Captura de Semántica</w:t>
+            </w:r>
+          </w:p>
+        </w:tc>
+        <w:tc>
+          <w:tcPr>
+            <w:tcW w:w="1624" w:type="dxa"/>
+            <w:hideMark/>
+          </w:tcPr>
+          <w:p>
+            <w:r>
+              <w:t>Sí, palabras con significados similares están cerca en el espacio</w:t>
+            </w:r>
+          </w:p>
+        </w:tc>
+        <w:tc>
+          <w:tcPr>
+            <w:tcW w:w="1593" w:type="dxa"/>
+            <w:hideMark/>
+          </w:tcPr>
+          <w:p>
+            <w:r>
+              <w:t>Sí, tanto palabras como documentos capturan relaciones semánticas</w:t>
+            </w:r>
+          </w:p>
+        </w:tc>
+        <w:tc>
+          <w:tcPr>
+            <w:tcW w:w="1622" w:type="dxa"/>
+            <w:hideMark/>
+          </w:tcPr>
+          <w:p>
+            <w:r>
+              <w:t xml:space="preserve">Sí, captura relaciones semánticas a través de </w:t>
+            </w:r>
+            <w:proofErr w:type="spellStart"/>
+            <w:r>
+              <w:t>co</w:t>
+            </w:r>
+            <w:proofErr w:type="spellEnd"/>
+            <w:r>
+              <w:t>-ocurrencias globales</w:t>
+            </w:r>
+          </w:p>
+        </w:tc>
+        <w:tc>
+          <w:tcPr>
+            <w:tcW w:w="1932" w:type="dxa"/>
+            <w:hideMark/>
+          </w:tcPr>
+          <w:p>
+            <w:r>
+              <w:t>Sí, captura relaciones semánticas y morfológicas entre palabras</w:t>
+            </w:r>
+          </w:p>
+        </w:tc>
+      </w:tr>
+      <w:tr>
+        <w:trPr>
+          <w:trHeight w:val="3300"/>
+        </w:trPr>
+        <w:tc>
+          <w:tcPr>
+            <w:tcW w:w="1829" w:type="dxa"/>
+            <w:hideMark/>
+          </w:tcPr>
+          <w:p>
+            <w:pPr>
+              <w:rPr>
+                <w:b/>
+                <w:bCs/>
+              </w:rPr>
+            </w:pPr>
+            <w:r>
+              <w:rPr>
+                <w:b/>
+                <w:bCs/>
+              </w:rPr>
+              <w:t>Manejo de OOV (</w:t>
+            </w:r>
+            <w:proofErr w:type="spellStart"/>
+            <w:r>
+              <w:rPr>
+                <w:b/>
+                <w:bCs/>
+              </w:rPr>
+              <w:t>Out</w:t>
+            </w:r>
+            <w:proofErr w:type="spellEnd"/>
+            <w:r>
+              <w:rPr>
+                <w:b/>
+                <w:bCs/>
+              </w:rPr>
+              <w:t xml:space="preserve"> of </w:t>
+            </w:r>
+            <w:proofErr w:type="spellStart"/>
+            <w:r>
+              <w:rPr>
+                <w:b/>
+                <w:bCs/>
+              </w:rPr>
+              <w:t>Vocabulary</w:t>
+            </w:r>
+            <w:proofErr w:type="spellEnd"/>
+            <w:r>
+              <w:rPr>
+                <w:b/>
+                <w:bCs/>
+              </w:rPr>
+              <w:t>)</w:t>
+            </w:r>
+          </w:p>
+        </w:tc>
+        <w:tc>
+          <w:tcPr>
+            <w:tcW w:w="1624" w:type="dxa"/>
+            <w:hideMark/>
+          </w:tcPr>
+          <w:p>
+            <w:r>
+              <w:t>Limitado, no maneja bien palabras fuera del vocabulario</w:t>
+            </w:r>
+          </w:p>
+        </w:tc>
+        <w:tc>
+          <w:tcPr>
+            <w:tcW w:w="1593" w:type="dxa"/>
+            <w:hideMark/>
+          </w:tcPr>
+          <w:p>
+            <w:r>
+              <w:t>Limitado, similar a Word2Vec</w:t>
+            </w:r>
+          </w:p>
+        </w:tc>
+        <w:tc>
+          <w:tcPr>
+            <w:tcW w:w="1622" w:type="dxa"/>
+            <w:hideMark/>
+          </w:tcPr>
+          <w:p>
+            <w:r>
+              <w:t>Limitado, no maneja bien palabras fuera del vocabulario</w:t>
+            </w:r>
+          </w:p>
+        </w:tc>
+        <w:tc>
+          <w:tcPr>
+            <w:tcW w:w="1932" w:type="dxa"/>
+            <w:hideMark/>
+          </w:tcPr>
+          <w:p>
+            <w:r>
+              <w:t xml:space="preserve">Mejora significativa, puede generar vectores para palabras OOV usando </w:t>
+            </w:r>
+            <w:proofErr w:type="spellStart"/>
+            <w:r>
+              <w:t>subpalabras</w:t>
+            </w:r>
+            <w:proofErr w:type="spellEnd"/>
+          </w:p>
+        </w:tc>
+      </w:tr>
+      <w:tr>
+        <w:trPr>
+          <w:trHeight w:val="2100"/>
+        </w:trPr>
+        <w:tc>
+          <w:tcPr>
+            <w:tcW w:w="1829" w:type="dxa"/>
+            <w:hideMark/>
+          </w:tcPr>
+          <w:p>
+            <w:pPr>
+              <w:rPr>
+                <w:b/>
+                <w:bCs/>
+              </w:rPr>
+            </w:pPr>
+            <w:r>
+              <w:rPr>
+                <w:b/>
+                <w:bCs/>
+              </w:rPr>
+              <w:t>Captura de Morfología</w:t>
+            </w:r>
+          </w:p>
+        </w:tc>
+        <w:tc>
+          <w:tcPr>
+            <w:tcW w:w="1624" w:type="dxa"/>
+            <w:hideMark/>
+          </w:tcPr>
+          <w:p>
+            <w:r>
+              <w:t>No captura morfología</w:t>
+            </w:r>
+          </w:p>
+        </w:tc>
+        <w:tc>
+          <w:tcPr>
+            <w:tcW w:w="1593" w:type="dxa"/>
+            <w:hideMark/>
+          </w:tcPr>
+          <w:p>
+            <w:r>
+              <w:t>No captura morfología</w:t>
+            </w:r>
+          </w:p>
+        </w:tc>
+        <w:tc>
+          <w:tcPr>
+            <w:tcW w:w="1622" w:type="dxa"/>
+            <w:hideMark/>
+          </w:tcPr>
+          <w:p>
+            <w:r>
+              <w:t>No captura morfología</w:t>
+            </w:r>
+          </w:p>
+        </w:tc>
+        <w:tc>
+          <w:tcPr>
+            <w:tcW w:w="1932" w:type="dxa"/>
+            <w:hideMark/>
+          </w:tcPr>
+          <w:p>
+            <w:r>
+              <w:t xml:space="preserve">Captura morfología al considerar </w:t>
+            </w:r>
+            <w:proofErr w:type="spellStart"/>
+            <w:r>
+              <w:t>subpalabras</w:t>
+            </w:r>
+            <w:proofErr w:type="spellEnd"/>
+            <w:r>
+              <w:t xml:space="preserve"> y caracteres</w:t>
+            </w:r>
+          </w:p>
+        </w:tc>
+      </w:tr>
+      <w:tr>
+        <w:trPr>
+          <w:trHeight w:val="2400"/>
+        </w:trPr>
+        <w:tc>
+          <w:tcPr>
+            <w:tcW w:w="1829" w:type="dxa"/>
+            <w:hideMark/>
+          </w:tcPr>
+          <w:p>
+            <w:pPr>
+              <w:rPr>
+                <w:b/>
+                <w:bCs/>
+              </w:rPr>
+            </w:pPr>
+            <w:r>
+              <w:rPr>
+                <w:b/>
+                <w:bCs/>
+              </w:rPr>
+              <w:lastRenderedPageBreak/>
+              <w:t>Contexto Considerado</w:t>
+            </w:r>
+          </w:p>
+        </w:tc>
+        <w:tc>
+          <w:tcPr>
+            <w:tcW w:w="1624" w:type="dxa"/>
+            <w:hideMark/>
+          </w:tcPr>
+          <w:p>
+            <w:r>
+              <w:t>Considera contexto local (ventana de palabras)</w:t>
+            </w:r>
+          </w:p>
+        </w:tc>
+        <w:tc>
+          <w:tcPr>
+            <w:tcW w:w="1593" w:type="dxa"/>
+            <w:hideMark/>
+          </w:tcPr>
+          <w:p>
+            <w:r>
+              <w:t>Considera contexto local (ventana de palabras y documentos)</w:t>
+            </w:r>
+          </w:p>
+        </w:tc>
+        <w:tc>
+          <w:tcPr>
+            <w:tcW w:w="1622" w:type="dxa"/>
+            <w:hideMark/>
+          </w:tcPr>
+          <w:p>
+            <w:r>
+              <w:t xml:space="preserve">Considera contexto global de </w:t>
+            </w:r>
+            <w:proofErr w:type="spellStart"/>
+            <w:r>
+              <w:t>co</w:t>
+            </w:r>
+            <w:proofErr w:type="spellEnd"/>
+            <w:r>
+              <w:t>-ocurrencias</w:t>
+            </w:r>
+          </w:p>
+        </w:tc>
+        <w:tc>
+          <w:tcPr>
+            <w:tcW w:w="1932" w:type="dxa"/>
+            <w:hideMark/>
+          </w:tcPr>
+          <w:p>
+            <w:r>
+              <w:t>Considera contexto local y estructura interna de palabras</w:t>
+            </w:r>
+          </w:p>
+        </w:tc>
+      </w:tr>
+      <w:tr>
+        <w:trPr>
+          <w:trHeight w:val="1500"/>
+        </w:trPr>
+        <w:tc>
+          <w:tcPr>
+            <w:tcW w:w="1829" w:type="dxa"/>
+            <w:hideMark/>
+          </w:tcPr>
+          <w:p>
+            <w:pPr>
+              <w:rPr>
+                <w:b/>
+                <w:bCs/>
+              </w:rPr>
+            </w:pPr>
+            <w:r>
+              <w:rPr>
+                <w:b/>
+                <w:bCs/>
+              </w:rPr>
+              <w:t>Normalización</w:t>
+            </w:r>
+          </w:p>
+        </w:tc>
+        <w:tc>
+          <w:tcPr>
+            <w:tcW w:w="1624" w:type="dxa"/>
+            <w:hideMark/>
+          </w:tcPr>
+          <w:p>
+            <w:r>
+              <w:t>No requiere normalización adicional</w:t>
+            </w:r>
+          </w:p>
+        </w:tc>
+        <w:tc>
+          <w:tcPr>
+            <w:tcW w:w="1593" w:type="dxa"/>
+            <w:hideMark/>
+          </w:tcPr>
+          <w:p>
+            <w:r>
+              <w:t>No requiere normalización adicional</w:t>
+            </w:r>
+          </w:p>
+        </w:tc>
+        <w:tc>
+          <w:tcPr>
+            <w:tcW w:w="1622" w:type="dxa"/>
+            <w:hideMark/>
+          </w:tcPr>
+          <w:p>
+            <w:r>
+              <w:t>No requiere normalización adicional</w:t>
+            </w:r>
+          </w:p>
+        </w:tc>
+        <w:tc>
+          <w:tcPr>
+            <w:tcW w:w="1932" w:type="dxa"/>
+            <w:hideMark/>
+          </w:tcPr>
+          <w:p>
+            <w:r>
+              <w:t>No requiere normalización adicional</w:t>
+            </w:r>
+          </w:p>
+        </w:tc>
+      </w:tr>
+      <w:tr>
+        <w:trPr>
+          <w:trHeight w:val="2400"/>
+        </w:trPr>
+        <w:tc>
+          <w:tcPr>
+            <w:tcW w:w="1829" w:type="dxa"/>
+            <w:hideMark/>
+          </w:tcPr>
+          <w:p>
+            <w:pPr>
+              <w:rPr>
+                <w:b/>
+                <w:bCs/>
+              </w:rPr>
+            </w:pPr>
+            <w:r>
+              <w:rPr>
+                <w:b/>
+                <w:bCs/>
+              </w:rPr>
+              <w:t>Ventajas</w:t>
+            </w:r>
+          </w:p>
+        </w:tc>
+        <w:tc>
+          <w:tcPr>
+            <w:tcW w:w="1624" w:type="dxa"/>
+            <w:hideMark/>
+          </w:tcPr>
+          <w:p>
+            <w:r>
+              <w:t>- Captura relaciones semánticas - Eficiente para tareas de NLP comunes</w:t>
+            </w:r>
+          </w:p>
+        </w:tc>
+        <w:tc>
+          <w:tcPr>
+            <w:tcW w:w="1593" w:type="dxa"/>
+            <w:hideMark/>
+          </w:tcPr>
+          <w:p>
+            <w:r>
+              <w:t>- Captura tanto palabras como documentos - Útil para tareas que requieren contexto de documentos</w:t>
+            </w:r>
+          </w:p>
+        </w:tc>
+        <w:tc>
+          <w:tcPr>
+            <w:tcW w:w="1622" w:type="dxa"/>
+            <w:hideMark/>
+          </w:tcPr>
+          <w:p>
+            <w:r>
+              <w:t xml:space="preserve">- Captura relaciones semánticas a nivel global - Basado en </w:t>
+            </w:r>
+            <w:proofErr w:type="spellStart"/>
+            <w:r>
+              <w:t>co</w:t>
+            </w:r>
+            <w:proofErr w:type="spellEnd"/>
+            <w:r>
+              <w:t>-ocurrencias, útil para grandes corpus</w:t>
+            </w:r>
+          </w:p>
+        </w:tc>
+        <w:tc>
+          <w:tcPr>
+            <w:tcW w:w="1932" w:type="dxa"/>
+            <w:hideMark/>
+          </w:tcPr>
+          <w:p>
+            <w:r>
+              <w:t>- Captura relaciones semánticas y morfológicas - Eficaz en manejo de palabras OOV</w:t>
+            </w:r>
+          </w:p>
+        </w:tc>
+      </w:tr>
+      <w:tr>
+        <w:trPr>
+          <w:trHeight w:val="1800"/>
+        </w:trPr>
+        <w:tc>
+          <w:tcPr>
+            <w:tcW w:w="1829" w:type="dxa"/>
+            <w:hideMark/>
+          </w:tcPr>
+          <w:p>
+            <w:pPr>
+              <w:rPr>
+                <w:b/>
+                <w:bCs/>
+              </w:rPr>
+            </w:pPr>
+            <w:r>
+              <w:rPr>
+                <w:b/>
+                <w:bCs/>
+              </w:rPr>
+              <w:t>Desventajas</w:t>
+            </w:r>
+          </w:p>
+        </w:tc>
+        <w:tc>
+          <w:tcPr>
+            <w:tcW w:w="1624" w:type="dxa"/>
+            <w:hideMark/>
+          </w:tcPr>
+          <w:p>
+            <w:r>
+              <w:t>- No captura morfología - Problemas con palabras OOV</w:t>
+            </w:r>
+          </w:p>
+        </w:tc>
+        <w:tc>
+          <w:tcPr>
+            <w:tcW w:w="1593" w:type="dxa"/>
+            <w:hideMark/>
+          </w:tcPr>
+          <w:p>
+            <w:r>
+              <w:t>- Similar a Word2Vec, pero más complejo de entrenar</w:t>
+            </w:r>
+          </w:p>
+        </w:tc>
+        <w:tc>
+          <w:tcPr>
+            <w:tcW w:w="1622" w:type="dxa"/>
+            <w:hideMark/>
+          </w:tcPr>
+          <w:p>
+            <w:r>
+              <w:t>- Menos eficiente en corpus pequeños</w:t>
+            </w:r>
+          </w:p>
+        </w:tc>
+        <w:tc>
+          <w:tcPr>
+            <w:tcW w:w="1932" w:type="dxa"/>
+            <w:hideMark/>
+          </w:tcPr>
+          <w:p>
+            <w:r>
+              <w:t>- Más complejo y computacionalmente costoso - Puede requerir más recursos para entrenar</w:t>
+            </w:r>
+          </w:p>
+        </w:tc>
+      </w:tr>
+      <w:tr>
+        <w:trPr>
+          <w:trHeight w:val="1800"/>
+        </w:trPr>
+        <w:tc>
+          <w:tcPr>
+            <w:tcW w:w="1829" w:type="dxa"/>
+            <w:hideMark/>
+          </w:tcPr>
+          <w:p>
+            <w:pPr>
+              <w:rPr>
+                <w:b/>
+                <w:bCs/>
+              </w:rPr>
+            </w:pPr>
+            <w:r>
+              <w:rPr>
+                <w:b/>
+                <w:bCs/>
+              </w:rPr>
+              <w:t>Aplicaciones Típicas</w:t>
+            </w:r>
+          </w:p>
+        </w:tc>
+        <w:tc>
+          <w:tcPr>
+            <w:tcW w:w="1624" w:type="dxa"/>
+            <w:hideMark/>
+          </w:tcPr>
+          <w:p>
+            <w:r>
+              <w:t>Análisis de sentimiento, clasificación de texto</w:t>
+            </w:r>
+          </w:p>
+        </w:tc>
+        <w:tc>
+          <w:tcPr>
+            <w:tcW w:w="1593" w:type="dxa"/>
+            <w:hideMark/>
+          </w:tcPr>
+          <w:p>
+            <w:r>
+              <w:t>Análisis de documentos, búsqueda de información en documentos</w:t>
+            </w:r>
+          </w:p>
+        </w:tc>
+        <w:tc>
+          <w:tcPr>
+            <w:tcW w:w="1622" w:type="dxa"/>
+            <w:hideMark/>
+          </w:tcPr>
+          <w:p>
+            <w:r>
+              <w:t>Tareas de NLP en gran escala, análisis semántico</w:t>
+            </w:r>
+          </w:p>
+        </w:tc>
+        <w:tc>
+          <w:tcPr>
+            <w:tcW w:w="1932" w:type="dxa"/>
+            <w:hideMark/>
+          </w:tcPr>
+          <w:p>
+            <w:r>
+              <w:t>Tareas de NLP que requieren robustez en vocabulario, análisis morfológico</w:t>
+            </w:r>
+          </w:p>
+        </w:tc>
+      </w:tr>
+      <w:tr>
+        <w:trPr>
+          <w:trHeight w:val="1500"/>
+        </w:trPr>
+        <w:tc>
+          <w:tcPr>
+            <w:tcW w:w="1829" w:type="dxa"/>
+            <w:hideMark/>
+          </w:tcPr>
+          <w:p>
+            <w:pPr>
+              <w:rPr>
+                <w:b/>
+                <w:bCs/>
+              </w:rPr>
+            </w:pPr>
+            <w:r>
+              <w:rPr>
+                <w:b/>
+                <w:bCs/>
+              </w:rPr>
+              <w:t>Ejemplos de Uso</w:t>
+            </w:r>
+          </w:p>
+        </w:tc>
+        <w:tc>
+          <w:tcPr>
+            <w:tcW w:w="1624" w:type="dxa"/>
+            <w:hideMark/>
+          </w:tcPr>
+          <w:p>
+            <w:r>
+              <w:t>Traducción automática, modelos de clasificación</w:t>
+            </w:r>
+          </w:p>
+        </w:tc>
+        <w:tc>
+          <w:tcPr>
+            <w:tcW w:w="1593" w:type="dxa"/>
+            <w:hideMark/>
+          </w:tcPr>
+          <w:p>
+            <w:r>
+              <w:t>Análisis de textos largos, extracción de características en documentos</w:t>
+            </w:r>
+          </w:p>
+        </w:tc>
+        <w:tc>
+          <w:tcPr>
+            <w:tcW w:w="1622" w:type="dxa"/>
+            <w:hideMark/>
+          </w:tcPr>
+          <w:p>
+            <w:r>
+              <w:t>Análisis semántico, modelos de recomendación</w:t>
+            </w:r>
+          </w:p>
+        </w:tc>
+        <w:tc>
+          <w:tcPr>
+            <w:tcW w:w="1932" w:type="dxa"/>
+            <w:hideMark/>
+          </w:tcPr>
+          <w:p>
+            <w:r>
+              <w:t>Aplicaciones multilingües, procesamiento de lenguas con alta inflexión</w:t>
+            </w:r>
+          </w:p>
+        </w:tc>
+      </w:tr>
+    </w:tbl>
+    <w:p>
+      <w:r>
+        <w:fldChar w:fldCharType="end"/>
+      </w:r>
+    </w:p>
+    <w:p>
+      <w:r>
+        <w:br/>
+      </w:r>
+      <w:r>
+        <w:br/>
+      </w:r>
+    </w:p>
+    <w:p>
+      <w:r>
+        <w:br w:type="page"/>
+      </w:r>
+    </w:p>
+    <w:p>
+      <w:r>
+        <w:lastRenderedPageBreak/>
         <w:t>Práctica</w:t>
       </w:r>
     </w:p>
@@ -287,6 +2491,21 @@
       <w:pPr>
         <w:pStyle w:val="Prrafodelista"/>
         <w:numPr>
+          <w:ilvl w:val="1"/>
+          <w:numId w:val="2"/>
+        </w:numPr>
+      </w:pPr>
+      <w:r>
+        <w:t xml:space="preserve">El entrenamiento de word2vec es una tarea no supervisada. La evaluación depende del objetivo de la aplicación. </w:t>
+      </w:r>
+      <w:r>
+        <w:t>Por ende, no hay forma objetiva de evaluar bien el resultado.</w:t>
+      </w:r>
+    </w:p>
+    <w:p>
+      <w:pPr>
+        <w:pStyle w:val="Prrafodelista"/>
+        <w:numPr>
           <w:ilvl w:val="0"/>
           <w:numId w:val="2"/>
         </w:numPr>
@@ -321,6 +2540,43 @@
       <w:pPr>
         <w:pStyle w:val="Prrafodelista"/>
         <w:numPr>
+          <w:ilvl w:val="1"/>
+          <w:numId w:val="2"/>
+        </w:numPr>
+      </w:pPr>
+      <w:r>
+        <w:t xml:space="preserve">Se utiliza un </w:t>
+      </w:r>
+      <w:proofErr w:type="spellStart"/>
+      <w:r>
+        <w:t>dataset</w:t>
+      </w:r>
+      <w:proofErr w:type="spellEnd"/>
+      <w:r>
+        <w:t xml:space="preserve"> académico </w:t>
+      </w:r>
+      <w:r>
+        <w:t xml:space="preserve">por defecto (pero se puede crear un </w:t>
+      </w:r>
+      <w:proofErr w:type="spellStart"/>
+      <w:r>
+        <w:t>dataset</w:t>
+      </w:r>
+      <w:proofErr w:type="spellEnd"/>
+      <w:r>
+        <w:t xml:space="preserve"> propio b</w:t>
+      </w:r>
+      <w:r>
+        <w:t xml:space="preserve">asado en un negocio particular). </w:t>
+      </w:r>
+      <w:r>
+        <w:t>Contiene pares de palabras junto con juicios de similitud asignados por humanos. Mide la relación o coocurrencia de dos palabras.</w:t>
+      </w:r>
+    </w:p>
+    <w:p>
+      <w:pPr>
+        <w:pStyle w:val="Prrafodelista"/>
+        <w:numPr>
           <w:ilvl w:val="0"/>
           <w:numId w:val="2"/>
         </w:numPr>
@@ -349,6 +2605,66 @@
       <w:pPr>
         <w:pStyle w:val="Prrafodelista"/>
         <w:numPr>
+          <w:ilvl w:val="1"/>
+          <w:numId w:val="2"/>
+        </w:numPr>
+      </w:pPr>
+      <w:r>
+        <w:t>Se carga el archivo temporal del modelo pre entrenado</w:t>
+      </w:r>
+    </w:p>
+    <w:p>
+      <w:pPr>
+        <w:pStyle w:val="Prrafodelista"/>
+        <w:numPr>
+          <w:ilvl w:val="1"/>
+          <w:numId w:val="2"/>
+        </w:numPr>
+      </w:pPr>
+      <w:r>
+        <w:t>Se definen nuevas oraciones</w:t>
+      </w:r>
+    </w:p>
+    <w:p>
+      <w:pPr>
+        <w:pStyle w:val="Prrafodelista"/>
+        <w:numPr>
+          <w:ilvl w:val="1"/>
+          <w:numId w:val="2"/>
+        </w:numPr>
+      </w:pPr>
+      <w:r>
+        <w:t>Se actualiza el vocabulario</w:t>
+      </w:r>
+    </w:p>
+    <w:p>
+      <w:pPr>
+        <w:pStyle w:val="Prrafodelista"/>
+        <w:numPr>
+          <w:ilvl w:val="1"/>
+          <w:numId w:val="2"/>
+        </w:numPr>
+      </w:pPr>
+      <w:r>
+        <w:t>Se entrena el modelo con el vocabulario actualizado</w:t>
+      </w:r>
+    </w:p>
+    <w:p>
+      <w:pPr>
+        <w:pStyle w:val="Prrafodelista"/>
+        <w:numPr>
+          <w:ilvl w:val="1"/>
+          <w:numId w:val="2"/>
+        </w:numPr>
+      </w:pPr>
+      <w:r>
+        <w:t>Se limpia el archivo temporal para guardar el modelo</w:t>
+      </w:r>
+    </w:p>
+    <w:p>
+      <w:pPr>
+        <w:pStyle w:val="Prrafodelista"/>
+        <w:numPr>
           <w:ilvl w:val="0"/>
           <w:numId w:val="2"/>
         </w:numPr>
@@ -385,6 +2701,135 @@
       <w:pPr>
         <w:pStyle w:val="Prrafodelista"/>
         <w:numPr>
+          <w:ilvl w:val="1"/>
+          <w:numId w:val="2"/>
+        </w:numPr>
+      </w:pPr>
+      <w:proofErr w:type="spellStart"/>
+      <w:r>
+        <w:t>most_similar</w:t>
+      </w:r>
+      <w:proofErr w:type="spellEnd"/>
+      <w:r>
+        <w:t>: encuentra el top N</w:t>
+      </w:r>
+      <w:r>
+        <w:t xml:space="preserve"> de</w:t>
+      </w:r>
+      <w:r>
+        <w:t xml:space="preserve"> palabras más similares</w:t>
+      </w:r>
+    </w:p>
+    <w:p>
+      <w:pPr>
+        <w:pStyle w:val="Prrafodelista"/>
+        <w:numPr>
+          <w:ilvl w:val="1"/>
+          <w:numId w:val="2"/>
+        </w:numPr>
+      </w:pPr>
+      <w:proofErr w:type="spellStart"/>
+      <w:r>
+        <w:t>most_similar_cosmul</w:t>
+      </w:r>
+      <w:proofErr w:type="spellEnd"/>
+      <w:r>
+        <w:t xml:space="preserve">: </w:t>
+      </w:r>
+      <w:r>
+        <w:t>igual que la anterior, pero utiliza el objetivo de combinación multiplicativa</w:t>
+      </w:r>
+    </w:p>
+    <w:p>
+      <w:pPr>
+        <w:pStyle w:val="Prrafodelista"/>
+        <w:numPr>
+          <w:ilvl w:val="1"/>
+          <w:numId w:val="2"/>
+        </w:numPr>
+      </w:pPr>
+      <w:proofErr w:type="spellStart"/>
+      <w:r>
+        <w:t>n_similarity</w:t>
+      </w:r>
+      <w:proofErr w:type="spellEnd"/>
+      <w:r>
+        <w:t>: computa la similitud de coseno entre dos conjuntos de palabras</w:t>
+      </w:r>
+    </w:p>
+    <w:p>
+      <w:pPr>
+        <w:pStyle w:val="Prrafodelista"/>
+        <w:numPr>
+          <w:ilvl w:val="1"/>
+          <w:numId w:val="2"/>
+        </w:numPr>
+      </w:pPr>
+      <w:proofErr w:type="spellStart"/>
+      <w:r>
+        <w:t>similar_by_vector</w:t>
+      </w:r>
+      <w:proofErr w:type="spellEnd"/>
+      <w:r>
+        <w:t>:</w:t>
+      </w:r>
+      <w:r>
+        <w:t xml:space="preserve"> </w:t>
+      </w:r>
+      <w:r>
+        <w:t>encuentra el top N de palabras más similares</w:t>
+      </w:r>
+      <w:r>
+        <w:t xml:space="preserve"> por vector</w:t>
+      </w:r>
+    </w:p>
+    <w:p>
+      <w:pPr>
+        <w:pStyle w:val="Prrafodelista"/>
+        <w:numPr>
+          <w:ilvl w:val="1"/>
+          <w:numId w:val="2"/>
+        </w:numPr>
+      </w:pPr>
+      <w:proofErr w:type="spellStart"/>
+      <w:r>
+        <w:t>similar_by_word</w:t>
+      </w:r>
+      <w:proofErr w:type="spellEnd"/>
+      <w:r>
+        <w:t>:</w:t>
+      </w:r>
+      <w:r>
+        <w:t xml:space="preserve"> </w:t>
+      </w:r>
+      <w:r>
+        <w:t>encuentra el top N de palabras más similares</w:t>
+      </w:r>
+    </w:p>
+    <w:p>
+      <w:pPr>
+        <w:pStyle w:val="Prrafodelista"/>
+        <w:numPr>
+          <w:ilvl w:val="1"/>
+          <w:numId w:val="2"/>
+        </w:numPr>
+      </w:pPr>
+      <w:proofErr w:type="spellStart"/>
+      <w:r>
+        <w:t>similarity</w:t>
+      </w:r>
+      <w:proofErr w:type="spellEnd"/>
+      <w:r>
+        <w:t xml:space="preserve">: </w:t>
+      </w:r>
+      <w:r>
+        <w:t>computa la similitud de coseno entre dos palabras</w:t>
+      </w:r>
+    </w:p>
+    <w:p>
+      <w:pPr>
+        <w:pStyle w:val="Prrafodelista"/>
+        <w:numPr>
           <w:ilvl w:val="0"/>
           <w:numId w:val="2"/>
         </w:numPr>
@@ -418,6 +2863,73 @@
       <w:pPr>
         <w:pStyle w:val="Prrafodelista"/>
         <w:numPr>
+          <w:ilvl w:val="1"/>
+          <w:numId w:val="2"/>
+        </w:numPr>
+      </w:pPr>
+      <w:r>
+        <w:t xml:space="preserve">PCA: </w:t>
+      </w:r>
+      <w:r>
+        <w:t>e</w:t>
+      </w:r>
+      <w:r>
+        <w:t xml:space="preserve">s una técnica estadística utilizada para la reducción de </w:t>
+      </w:r>
+      <w:proofErr w:type="spellStart"/>
+      <w:r>
+        <w:t>dimensionalidad</w:t>
+      </w:r>
+      <w:proofErr w:type="spellEnd"/>
+      <w:r>
+        <w:t xml:space="preserve"> en conjuntos de datos. PCA transforma un conjunto de variables posiblemente correlacionadas en un conjunto de variables no correlacionadas, llamadas componentes principales.</w:t>
+      </w:r>
+    </w:p>
+    <w:p>
+      <w:pPr>
+        <w:pStyle w:val="Prrafodelista"/>
+        <w:numPr>
+          <w:ilvl w:val="1"/>
+          <w:numId w:val="2"/>
+        </w:numPr>
+      </w:pPr>
+      <w:r>
+        <w:t>TSNE:</w:t>
+      </w:r>
+      <w:r>
+        <w:t xml:space="preserve"> </w:t>
+      </w:r>
+      <w:r>
+        <w:t xml:space="preserve">es una técnica de reducción de </w:t>
+      </w:r>
+      <w:proofErr w:type="spellStart"/>
+      <w:r>
+        <w:t>dimensionalidad</w:t>
+      </w:r>
+      <w:proofErr w:type="spellEnd"/>
+      <w:r>
+        <w:t xml:space="preserve"> y visualización de datos, especialmente útil para datos de alta dimensión.</w:t>
+      </w:r>
+      <w:r>
+        <w:t xml:space="preserve"> S</w:t>
+      </w:r>
+      <w:r>
+        <w:t>e centra en preservar las relaciones locales entre puntos de datos. Esto significa que los puntos que están más cercanos en el espacio original seguirán siendo cercanos en el espacio reducido.</w:t>
+      </w:r>
+      <w:r>
+        <w:t xml:space="preserve"> I</w:t>
+      </w:r>
+      <w:r>
+        <w:t>ntenta mantener las relaciones de vecindad, por lo que es particularmente eficaz para detectar grupos o clústeres en los datos.</w:t>
+      </w:r>
+      <w:r>
+        <w:t xml:space="preserve"> </w:t>
+      </w:r>
+    </w:p>
+    <w:p>
+      <w:pPr>
+        <w:pStyle w:val="Prrafodelista"/>
+        <w:numPr>
           <w:ilvl w:val="0"/>
           <w:numId w:val="2"/>
         </w:numPr>
@@ -425,19 +2937,41 @@
       <w:r>
         <w:t>¿</w:t>
       </w:r>
+      <w:r>
+        <w:t xml:space="preserve">Qué usos útiles puede encontrar aplicar </w:t>
+      </w:r>
+      <w:proofErr w:type="spellStart"/>
+      <w:r>
+        <w:t>simila</w:t>
+      </w:r>
+      <w:r>
+        <w:t>ridad</w:t>
+      </w:r>
+      <w:proofErr w:type="spellEnd"/>
+      <w:r>
+        <w:t xml:space="preserve"> entre documentos de texto</w:t>
+      </w:r>
+      <w:r>
+        <w:t>?</w:t>
+      </w:r>
+    </w:p>
+    <w:p>
+      <w:pPr>
+        <w:pStyle w:val="Prrafodelista"/>
+        <w:numPr>
+          <w:ilvl w:val="1"/>
+          <w:numId w:val="2"/>
+        </w:numPr>
+      </w:pPr>
+      <w:r>
+        <w:lastRenderedPageBreak/>
+        <w:t xml:space="preserve">Puede servirme para encontrar temas comunes, ampliar información, detectar plagios, generar resúmenes, analizar tendencias, </w:t>
+      </w:r>
+      <w:r>
+        <w:t>clasificar documentos, facilitar la recuperación de la información</w:t>
+      </w:r>
       <w:bookmarkStart w:id="0" w:name="_GoBack"/>
       <w:bookmarkEnd w:id="0"/>
-      <w:r>
-        <w:t xml:space="preserve">Qué usos útiles puede encontrar aplicar </w:t>
-      </w:r>
-      <w:proofErr w:type="spellStart"/>
-      <w:r>
-        <w:t>similaridad</w:t>
-      </w:r>
-      <w:proofErr w:type="spellEnd"/>
-      <w:r>
-        <w:t xml:space="preserve"> entre documentos de texto ?.</w:t>
-      </w:r>
     </w:p>
     <w:sectPr>
       <w:pgSz w:w="11906" w:h="16838"/>
@@ -467,7 +3001,7 @@
         <w:rFonts w:hint="default"/>
       </w:rPr>
     </w:lvl>
-    <w:lvl w:ilvl="1" w:tplc="2C0A0019" w:tentative="1">
+    <w:lvl w:ilvl="1" w:tplc="2C0A0019">
       <w:start w:val="1"/>
       <w:numFmt w:val="lowerLetter"/>
       <w:lvlText w:val="%2."/>
@@ -476,7 +3010,7 @@
         <w:ind w:left="1440" w:hanging="360"/>
       </w:pPr>
     </w:lvl>
-    <w:lvl w:ilvl="2" w:tplc="2C0A001B" w:tentative="1">
+    <w:lvl w:ilvl="2" w:tplc="2C0A001B">
       <w:start w:val="1"/>
       <w:numFmt w:val="lowerRoman"/>
       <w:lvlText w:val="%3."/>
@@ -556,7 +3090,7 @@
         <w:rFonts w:hint="default"/>
       </w:rPr>
     </w:lvl>
-    <w:lvl w:ilvl="1" w:tplc="2C0A0019" w:tentative="1">
+    <w:lvl w:ilvl="1" w:tplc="2C0A0019">
       <w:start w:val="1"/>
       <w:numFmt w:val="lowerLetter"/>
       <w:lvlText w:val="%2."/>
@@ -1037,7 +3571,6 @@
   <w:style w:type="character" w:default="1" w:styleId="Fuentedeprrafopredeter">
     <w:name w:val="Default Paragraph Font"/>
     <w:uiPriority w:val="1"/>
-    <w:semiHidden/>
     <w:unhideWhenUsed/>
   </w:style>
   <w:style w:type="table" w:default="1" w:styleId="Tablanormal">
@@ -1071,6 +3604,25 @@
       <w:ind w:left="720"/>
       <w:contextualSpacing/>
     </w:pPr>
+  </w:style>
+  <w:style w:type="table" w:styleId="Tablaconcuadrcula">
+    <w:name w:val="Table Grid"/>
+    <w:basedOn w:val="Tablanormal"/>
+    <w:uiPriority w:val="39"/>
+    <w:rsid w:val="00276DEF"/>
+    <w:pPr>
+      <w:spacing w:after="0" w:line="240" w:lineRule="auto"/>
+    </w:pPr>
+    <w:tblPr>
+      <w:tblBorders>
+        <w:top w:val="single" w:sz="4" w:space="0" w:color="auto"/>
+        <w:left w:val="single" w:sz="4" w:space="0" w:color="auto"/>
+        <w:bottom w:val="single" w:sz="4" w:space="0" w:color="auto"/>
+        <w:right w:val="single" w:sz="4" w:space="0" w:color="auto"/>
+        <w:insideH w:val="single" w:sz="4" w:space="0" w:color="auto"/>
+        <w:insideV w:val="single" w:sz="4" w:space="0" w:color="auto"/>
+      </w:tblBorders>
+    </w:tblPr>
   </w:style>
 </w:styles>
 </file>

</xml_diff>